<commit_message>
Update PBL - posture checker.docx
</commit_message>
<xml_diff>
--- a/PBL - posture checker.docx
+++ b/PBL - posture checker.docx
@@ -1,155 +1,736 @@
 
 <file path=word/document.xml><?xml version="1.0" encoding="utf-8"?>
-<w:document xmlns:wpc="http://schemas.microsoft.com/office/word/2010/wordprocessingCanvas" xmlns:cx="http://schemas.microsoft.com/office/drawing/2014/chartex" xmlns:cx1="http://schemas.microsoft.com/office/drawing/2015/9/8/chartex" xmlns:cx2="http://schemas.microsoft.com/office/drawing/2015/10/21/chartex" xmlns:cx3="http://schemas.microsoft.com/office/drawing/2016/5/9/chartex" xmlns:cx4="http://schemas.microsoft.com/office/drawing/2016/5/10/chartex" xmlns:cx5="http://schemas.microsoft.com/office/drawing/2016/5/11/chartex" xmlns:cx6="http://schemas.microsoft.com/office/drawing/2016/5/12/chartex" xmlns:cx7="http://schemas.microsoft.com/office/drawing/2016/5/13/chartex" xmlns:cx8="http://schemas.microsoft.com/office/drawing/2016/5/14/chartex" xmlns:mc="http://schemas.openxmlformats.org/markup-compatibility/2006" xmlns:aink="http://schemas.microsoft.com/office/drawing/2016/ink" xmlns:am3d="http://schemas.microsoft.com/office/drawing/2017/model3d" xmlns:o="urn:schemas-microsoft-com:office:office" xmlns:oel="http://schemas.microsoft.com/office/2019/extlst" xmlns:r="http://schemas.openxmlformats.org/officeDocument/2006/relationships" xmlns:m="http://schemas.openxmlformats.org/officeDocument/2006/math" xmlns:v="urn:schemas-microsoft-com:vml" xmlns:wp14="http://schemas.microsoft.com/office/word/2010/wordprocessingDrawing" xmlns:wp="http://schemas.openxmlformats.org/drawingml/2006/wordprocessingDrawing" xmlns:w10="urn:schemas-microsoft-com:office:word" xmlns:w="http://schemas.openxmlformats.org/wordprocessingml/2006/main" xmlns:w14="http://schemas.microsoft.com/office/word/2010/wordml" xmlns:w15="http://schemas.microsoft.com/office/word/2012/wordml" xmlns:w16cex="http://schemas.microsoft.com/office/word/2018/wordml/cex" xmlns:w16cid="http://schemas.microsoft.com/office/word/2016/wordml/cid" xmlns:w16="http://schemas.microsoft.com/office/word/2018/wordml" xmlns:w16sdtdh="http://schemas.microsoft.com/office/word/2020/wordml/sdtdatahash" xmlns:w16se="http://schemas.microsoft.com/office/word/2015/wordml/symex" xmlns:wpg="http://schemas.microsoft.com/office/word/2010/wordprocessingGroup" xmlns:wpi="http://schemas.microsoft.com/office/word/2010/wordprocessingInk" xmlns:wne="http://schemas.microsoft.com/office/word/2006/wordml" xmlns:wps="http://schemas.microsoft.com/office/word/2010/wordprocessingShape" mc:Ignorable="w14 w15 w16se w16cid w16 w16cex w16sdtdh wp14">
+<w:document xmlns:wpc="http://schemas.microsoft.com/office/word/2010/wordprocessingCanvas" xmlns:cx="http://schemas.microsoft.com/office/drawing/2014/chartex" xmlns:cx1="http://schemas.microsoft.com/office/drawing/2015/9/8/chartex" xmlns:cx2="http://schemas.microsoft.com/office/drawing/2015/10/21/chartex" xmlns:cx3="http://schemas.microsoft.com/office/drawing/2016/5/9/chartex" xmlns:cx4="http://schemas.microsoft.com/office/drawing/2016/5/10/chartex" xmlns:cx5="http://schemas.microsoft.com/office/drawing/2016/5/11/chartex" xmlns:cx6="http://schemas.microsoft.com/office/drawing/2016/5/12/chartex" xmlns:cx7="http://schemas.microsoft.com/office/drawing/2016/5/13/chartex" xmlns:cx8="http://schemas.microsoft.com/office/drawing/2016/5/14/chartex" xmlns:mc="http://schemas.openxmlformats.org/markup-compatibility/2006" xmlns:aink="http://schemas.microsoft.com/office/drawing/2016/ink" xmlns:am3d="http://schemas.microsoft.com/office/drawing/2017/model3d" xmlns:o="urn:schemas-microsoft-com:office:office" xmlns:oel="http://schemas.microsoft.com/office/2019/extlst" xmlns:r="http://schemas.openxmlformats.org/officeDocument/2006/relationships" xmlns:m="http://schemas.openxmlformats.org/officeDocument/2006/math" xmlns:v="urn:schemas-microsoft-com:vml" xmlns:wp14="http://schemas.microsoft.com/office/word/2010/wordprocessingDrawing" xmlns:wp="http://schemas.openxmlformats.org/drawingml/2006/wordprocessingDrawing" xmlns:w10="urn:schemas-microsoft-com:office:word" xmlns:w="http://schemas.openxmlformats.org/wordprocessingml/2006/main" xmlns:w14="http://schemas.microsoft.com/office/word/2010/wordml" xmlns:w15="http://schemas.microsoft.com/office/word/2012/wordml" xmlns:w16cex="http://schemas.microsoft.com/office/word/2018/wordml/cex" xmlns:w16cid="http://schemas.microsoft.com/office/word/2016/wordml/cid" xmlns:w16="http://schemas.microsoft.com/office/word/2018/wordml" xmlns:w16du="http://schemas.microsoft.com/office/word/2023/wordml/word16du" xmlns:w16sdtdh="http://schemas.microsoft.com/office/word/2020/wordml/sdtdatahash" xmlns:w16sdtfl="http://schemas.microsoft.com/office/word/2024/wordml/sdtformatlock" xmlns:w16se="http://schemas.microsoft.com/office/word/2015/wordml/symex" xmlns:wpg="http://schemas.microsoft.com/office/word/2010/wordprocessingGroup" xmlns:wpi="http://schemas.microsoft.com/office/word/2010/wordprocessingInk" xmlns:wne="http://schemas.microsoft.com/office/word/2006/wordml" xmlns:wps="http://schemas.microsoft.com/office/word/2010/wordprocessingShape" mc:Ignorable="w14 w15 w16se w16cid w16 w16cex w16sdtdh w16sdtfl w16du wp14">
   <w:body>
     <w:p>
       <w:pPr>
         <w:rPr>
-          <w:lang w:val="fr-CA"/>
-        </w:rPr>
-      </w:pPr>
-      <w:r>
-        <w:rPr>
-          <w:lang w:val="fr-CA"/>
-        </w:rPr>
-        <w:t>Posture checker</w:t>
-      </w:r>
-    </w:p>
-    <w:p>
-      <w:pPr>
-        <w:rPr>
-          <w:lang w:val="fr-CA"/>
-        </w:rPr>
-      </w:pPr>
-      <w:r>
-        <w:rPr>
-          <w:lang w:val="fr-CA"/>
-        </w:rPr>
-        <w:t>Constanza Avila Ramir</w:t>
-      </w:r>
-      <w:r>
-        <w:rPr>
-          <w:lang w:val="fr-CA"/>
-        </w:rPr>
-        <w:t>ez (2442005)</w:t>
-      </w:r>
-    </w:p>
-    <w:p>
-      <w:pPr>
-        <w:rPr>
-          <w:lang w:val="fr-CA"/>
-        </w:rPr>
-      </w:pPr>
-      <w:r>
-        <w:rPr>
-          <w:lang w:val="fr-CA"/>
-        </w:rPr>
-        <w:t>Kaeo</w:t>
-      </w:r>
-    </w:p>
-    <w:p>
-      <w:pPr>
-        <w:rPr>
-          <w:lang w:val="fr-CA"/>
-        </w:rPr>
-      </w:pPr>
-      <w:r>
-        <w:rPr>
-          <w:lang w:val="fr-CA"/>
-        </w:rPr>
-        <w:t xml:space="preserve">Submission : </w:t>
-      </w:r>
-    </w:p>
-    <w:p>
-      <w:pPr>
-        <w:rPr>
-          <w:lang w:val="fr-CA"/>
-        </w:rPr>
-      </w:pPr>
-    </w:p>
-    <w:p>
-      <w:pPr>
-        <w:rPr>
-          <w:lang w:val="fr-CA"/>
-        </w:rPr>
-      </w:pPr>
-    </w:p>
-    <w:p>
-      <w:pPr>
-        <w:rPr>
-          <w:lang w:val="fr-CA"/>
-        </w:rPr>
-      </w:pPr>
-    </w:p>
-    <w:p>
-      <w:pPr>
-        <w:rPr>
-          <w:lang w:val="fr-CA"/>
-        </w:rPr>
-      </w:pPr>
-    </w:p>
-    <w:p>
-      <w:pPr>
-        <w:rPr>
-          <w:lang w:val="fr-CA"/>
-        </w:rPr>
-      </w:pPr>
-    </w:p>
-    <w:p>
-      <w:pPr>
-        <w:rPr>
-          <w:lang w:val="fr-CA"/>
-        </w:rPr>
-      </w:pPr>
-    </w:p>
-    <w:p>
-      <w:pPr>
-        <w:rPr>
-          <w:lang w:val="fr-CA"/>
-        </w:rPr>
-      </w:pPr>
-    </w:p>
-    <w:p>
-      <w:pPr>
-        <w:rPr>
-          <w:lang w:val="fr-CA"/>
-        </w:rPr>
-      </w:pPr>
-      <w:r>
-        <w:rPr>
-          <w:lang w:val="fr-CA"/>
-        </w:rPr>
-        <w:t xml:space="preserve">Description : </w:t>
-      </w:r>
-    </w:p>
-    <w:p>
+          <w:b/>
+          <w:bCs/>
+        </w:rPr>
+      </w:pPr>
+      <w:r>
+        <w:rPr>
+          <w:b/>
+          <w:bCs/>
+        </w:rPr>
+        <w:t>Posture Checker Report</w:t>
+      </w:r>
+    </w:p>
+    <w:p>
+      <w:pPr>
+        <w:rPr>
+          <w:b/>
+          <w:bCs/>
+        </w:rPr>
+      </w:pPr>
+      <w:r>
+        <w:rPr>
+          <w:b/>
+          <w:bCs/>
+        </w:rPr>
+        <w:t>Dawson College - Electrical Engineering Technology Department</w:t>
+      </w:r>
+    </w:p>
+    <w:p>
+      <w:pPr>
+        <w:rPr>
+          <w:b/>
+          <w:bCs/>
+        </w:rPr>
+      </w:pPr>
+      <w:r>
+        <w:rPr>
+          <w:b/>
+          <w:bCs/>
+        </w:rPr>
+        <w:t>Introduction to Internet of Things - PBL Project</w:t>
+      </w:r>
+    </w:p>
+    <w:p>
+      <w:r>
+        <w:rPr>
+          <w:b/>
+          <w:bCs/>
+        </w:rPr>
+        <w:t>Team Members:</w:t>
+      </w:r>
+    </w:p>
+    <w:p>
+      <w:pPr>
+        <w:numPr>
+          <w:ilvl w:val="0"/>
+          <w:numId w:val="1"/>
+        </w:numPr>
+      </w:pPr>
+      <w:r>
+        <w:t xml:space="preserve">Kaeo Kloss </w:t>
+      </w:r>
+      <w:r>
+        <w:t>–</w:t>
+      </w:r>
+      <w:r>
+        <w:t xml:space="preserve"> </w:t>
+      </w:r>
+      <w:r>
+        <w:t>(2444653)</w:t>
+      </w:r>
+    </w:p>
+    <w:p>
+      <w:pPr>
+        <w:pStyle w:val="ListParagraph"/>
+        <w:numPr>
+          <w:ilvl w:val="0"/>
+          <w:numId w:val="1"/>
+        </w:numPr>
+      </w:pPr>
+      <w:r>
+        <w:t>Constanza Avila Ramirez (2442005)</w:t>
+      </w:r>
+    </w:p>
+    <w:p>
+      <w:r>
+        <w:rPr>
+          <w:b/>
+          <w:bCs/>
+        </w:rPr>
+        <w:t>Date of Submission:</w:t>
+      </w:r>
+      <w:r>
+        <w:t xml:space="preserve"> May 13th, 2025</w:t>
+      </w:r>
+    </w:p>
+    <w:p>
+      <w:r>
+        <w:pict w14:anchorId="1C4EAE25">
+          <v:rect id="_x0000_i1073" style="width:0;height:1.5pt" o:hralign="center" o:hrstd="t" o:hr="t" fillcolor="#a0a0a0" stroked="f"/>
+        </w:pict>
+      </w:r>
+    </w:p>
+    <w:p>
+      <w:pPr>
+        <w:rPr>
+          <w:b/>
+          <w:bCs/>
+        </w:rPr>
+      </w:pPr>
+      <w:r>
+        <w:rPr>
+          <w:b/>
+          <w:bCs/>
+        </w:rPr>
+        <w:t>1. Project Description</w:t>
+      </w:r>
+    </w:p>
+    <w:p>
+      <w:r>
+        <w:t xml:space="preserve">The </w:t>
+      </w:r>
+      <w:r>
+        <w:rPr>
+          <w:i/>
+          <w:iCs/>
+        </w:rPr>
+        <w:t>Posture Checker</w:t>
+      </w:r>
+      <w:r>
+        <w:t xml:space="preserve"> is an IoT-based </w:t>
+      </w:r>
+      <w:r>
+        <w:t>solution that</w:t>
+      </w:r>
+      <w:r>
+        <w:t xml:space="preserve"> </w:t>
+      </w:r>
       <w:r>
         <w:rPr>
           <w:noProof/>
           <w:lang w:val="en-CA"/>
         </w:rPr>
-        <w:t xml:space="preserve">The posture checker </w:t>
-      </w:r>
-      <w:r>
-        <w:rPr>
-          <w:noProof/>
-          <w:lang w:val="en-CA"/>
-        </w:rPr>
-        <w:t xml:space="preserve">detects wether or not your posture is correct. Serving as a reminder to users how to properly sit on a chair. It helps you check your head and back position by using </w:t>
-      </w:r>
-      <w:r>
-        <w:rPr>
-          <w:noProof/>
-          <w:lang w:val="en-CA"/>
-        </w:rPr>
-        <w:t>an ultrasonic sensor</w:t>
-      </w:r>
-      <w:r>
-        <w:rPr>
-          <w:noProof/>
-          <w:lang w:val="en-CA"/>
-        </w:rPr>
-        <w:t xml:space="preserve">. All kind of users can use this product thanks to the wide range of outputs used, including light and sound alarms to alert any signs of a bad posture. </w:t>
+        <w:t xml:space="preserve">detects wether or not your posture is correct. Serving as a reminder to users how to properly sit on a chair. It helps you check your head and back position by using an ultrasonic sensor. All kind of users can use this product thanks to the wide range of outputs used, including light and sound alarms to alert any signs of a bad posture. </w:t>
+      </w:r>
+    </w:p>
+    <w:p>
+      <w:pPr>
+        <w:rPr>
+          <w:b/>
+          <w:bCs/>
+        </w:rPr>
+      </w:pPr>
+      <w:r>
+        <w:rPr>
+          <w:b/>
+          <w:bCs/>
+        </w:rPr>
+        <w:t>Problem Solved</w:t>
+      </w:r>
+    </w:p>
+    <w:p>
+      <w:r>
+        <w:t>Bad posture can lead to long-term health issues, such as back pain and spinal discomfort. This device provides real-time feedback to correct posture before it leads to chronic problems.</w:t>
+      </w:r>
+    </w:p>
+    <w:p>
+      <w:pPr>
+        <w:rPr>
+          <w:b/>
+          <w:bCs/>
+        </w:rPr>
+      </w:pPr>
+      <w:r>
+        <w:rPr>
+          <w:b/>
+          <w:bCs/>
+        </w:rPr>
+        <w:t>Final Assembly Diagram</w:t>
+      </w:r>
+    </w:p>
+    <w:p>
+      <w:r>
+        <w:t>(</w:t>
+      </w:r>
+      <w:r>
+        <w:rPr>
+          <w:i/>
+          <w:iCs/>
+        </w:rPr>
+        <w:t>Insert your assembly diagram here. You can use Fritzing or draw a clean diagram of your setup.</w:t>
+      </w:r>
+      <w:r>
+        <w:t>)</w:t>
+      </w:r>
+    </w:p>
+    <w:p>
+      <w:r>
+        <w:pict w14:anchorId="117B9584">
+          <v:rect id="_x0000_i1074" style="width:0;height:1.5pt" o:hralign="center" o:hrstd="t" o:hr="t" fillcolor="#a0a0a0" stroked="f"/>
+        </w:pict>
+      </w:r>
+    </w:p>
+    <w:p>
+      <w:pPr>
+        <w:rPr>
+          <w:b/>
+          <w:bCs/>
+        </w:rPr>
+      </w:pPr>
+      <w:r>
+        <w:rPr>
+          <w:b/>
+          <w:bCs/>
+        </w:rPr>
+        <w:t>2. Circuit Diagram</w:t>
+      </w:r>
+    </w:p>
+    <w:p>
+      <w:r>
+        <w:t>(</w:t>
+      </w:r>
+      <w:r>
+        <w:rPr>
+          <w:i/>
+          <w:iCs/>
+        </w:rPr>
+        <w:t>Insert your clear, labeled circuit diagram here, with proper identification of all components and connections.</w:t>
+      </w:r>
+      <w:r>
+        <w:t>)</w:t>
+      </w:r>
+    </w:p>
+    <w:p>
+      <w:pPr>
+        <w:rPr>
+          <w:b/>
+          <w:bCs/>
+        </w:rPr>
+      </w:pPr>
+      <w:r>
+        <w:rPr>
+          <w:b/>
+          <w:bCs/>
+        </w:rPr>
+        <w:t>Inputs:</w:t>
+      </w:r>
+    </w:p>
+    <w:p>
+      <w:pPr>
+        <w:numPr>
+          <w:ilvl w:val="0"/>
+          <w:numId w:val="2"/>
+        </w:numPr>
+      </w:pPr>
+      <w:r>
+        <w:t>Ultrasonic Distance Sensor (HC-SR04)</w:t>
+      </w:r>
+    </w:p>
+    <w:p>
+      <w:pPr>
+        <w:numPr>
+          <w:ilvl w:val="0"/>
+          <w:numId w:val="2"/>
+        </w:numPr>
+      </w:pPr>
+      <w:r>
+        <w:t>Push Button</w:t>
+      </w:r>
+    </w:p>
+    <w:p>
+      <w:pPr>
+        <w:rPr>
+          <w:b/>
+          <w:bCs/>
+        </w:rPr>
+      </w:pPr>
+      <w:r>
+        <w:rPr>
+          <w:b/>
+          <w:bCs/>
+        </w:rPr>
+        <w:lastRenderedPageBreak/>
+        <w:t>Outputs:</w:t>
+      </w:r>
+    </w:p>
+    <w:p>
+      <w:pPr>
+        <w:numPr>
+          <w:ilvl w:val="0"/>
+          <w:numId w:val="3"/>
+        </w:numPr>
+      </w:pPr>
+      <w:r>
+        <w:t>LED (Warning Indicator)</w:t>
+      </w:r>
+    </w:p>
+    <w:p>
+      <w:pPr>
+        <w:numPr>
+          <w:ilvl w:val="0"/>
+          <w:numId w:val="3"/>
+        </w:numPr>
+      </w:pPr>
+      <w:r>
+        <w:t>Buzzer (Alert Sound)</w:t>
+      </w:r>
+    </w:p>
+    <w:p>
+      <w:r>
+        <w:pict w14:anchorId="4D2394C9">
+          <v:rect id="_x0000_i1075" style="width:0;height:1.5pt" o:hralign="center" o:hrstd="t" o:hr="t" fillcolor="#a0a0a0" stroked="f"/>
+        </w:pict>
+      </w:r>
+    </w:p>
+    <w:p>
+      <w:pPr>
+        <w:rPr>
+          <w:b/>
+          <w:bCs/>
+        </w:rPr>
+      </w:pPr>
+      <w:r>
+        <w:rPr>
+          <w:b/>
+          <w:bCs/>
+        </w:rPr>
+        <w:t>3. Code Documentation</w:t>
+      </w:r>
+    </w:p>
+    <w:p>
+      <w:pPr>
+        <w:rPr>
+          <w:b/>
+          <w:bCs/>
+        </w:rPr>
+      </w:pPr>
+      <w:r>
+        <w:rPr>
+          <w:b/>
+          <w:bCs/>
+        </w:rPr>
+        <w:t>Main Structure</w:t>
+      </w:r>
+    </w:p>
+    <w:p>
+      <w:r>
+        <w:t>The code is structured to:</w:t>
+      </w:r>
+    </w:p>
+    <w:p>
+      <w:pPr>
+        <w:numPr>
+          <w:ilvl w:val="0"/>
+          <w:numId w:val="4"/>
+        </w:numPr>
+      </w:pPr>
+      <w:r>
+        <w:t>Continuously measure the distance between the user and the sensor.</w:t>
+      </w:r>
+    </w:p>
+    <w:p>
+      <w:pPr>
+        <w:numPr>
+          <w:ilvl w:val="0"/>
+          <w:numId w:val="4"/>
+        </w:numPr>
+      </w:pPr>
+      <w:r>
+        <w:t>Check if the measured distance indicates bad posture.</w:t>
+      </w:r>
+    </w:p>
+    <w:p>
+      <w:pPr>
+        <w:numPr>
+          <w:ilvl w:val="0"/>
+          <w:numId w:val="4"/>
+        </w:numPr>
+      </w:pPr>
+      <w:r>
+        <w:t>Trigger visual (LED) and auditory (buzzer) alerts if bad posture is detected.</w:t>
+      </w:r>
+    </w:p>
+    <w:p>
+      <w:pPr>
+        <w:numPr>
+          <w:ilvl w:val="0"/>
+          <w:numId w:val="4"/>
+        </w:numPr>
+      </w:pPr>
+      <w:r>
+        <w:t>Allow the user to silence the alarm using a button.</w:t>
+      </w:r>
+    </w:p>
+    <w:p>
+      <w:pPr>
+        <w:rPr>
+          <w:b/>
+          <w:bCs/>
+        </w:rPr>
+      </w:pPr>
+      <w:r>
+        <w:rPr>
+          <w:b/>
+          <w:bCs/>
+        </w:rPr>
+        <w:t>Function Descriptions:</w:t>
+      </w:r>
+    </w:p>
+    <w:p>
+      <w:pPr>
+        <w:numPr>
+          <w:ilvl w:val="0"/>
+          <w:numId w:val="5"/>
+        </w:numPr>
+      </w:pPr>
+      <w:proofErr w:type="spellStart"/>
+      <w:r>
+        <w:t>checkDistance</w:t>
+      </w:r>
+      <w:proofErr w:type="spellEnd"/>
+      <w:r>
+        <w:t>(): Measures the distance in centimeters using the HC-SR04 sensor.</w:t>
+      </w:r>
+    </w:p>
+    <w:p>
+      <w:pPr>
+        <w:numPr>
+          <w:ilvl w:val="0"/>
+          <w:numId w:val="5"/>
+        </w:numPr>
+      </w:pPr>
+      <w:proofErr w:type="spellStart"/>
+      <w:r>
+        <w:t>triggerAlert</w:t>
+      </w:r>
+      <w:proofErr w:type="spellEnd"/>
+      <w:r>
+        <w:t>(bool alert): Activates or deactivates the LED and buzzer based on posture status.</w:t>
+      </w:r>
+    </w:p>
+    <w:p>
+      <w:pPr>
+        <w:numPr>
+          <w:ilvl w:val="0"/>
+          <w:numId w:val="5"/>
+        </w:numPr>
+      </w:pPr>
+      <w:proofErr w:type="spellStart"/>
+      <w:r>
+        <w:t>handleButton</w:t>
+      </w:r>
+      <w:proofErr w:type="spellEnd"/>
+      <w:r>
+        <w:t xml:space="preserve">(bool </w:t>
+      </w:r>
+      <w:proofErr w:type="spellStart"/>
+      <w:r>
+        <w:t>badPosture</w:t>
+      </w:r>
+      <w:proofErr w:type="spellEnd"/>
+      <w:r>
+        <w:t>): Monitors the button state to silence the alarm if bad posture is detected.</w:t>
+      </w:r>
+    </w:p>
+    <w:p>
+      <w:r>
+        <w:pict w14:anchorId="690FC6D2">
+          <v:rect id="_x0000_i1076" style="width:0;height:1.5pt" o:hralign="center" o:hrstd="t" o:hr="t" fillcolor="#a0a0a0" stroked="f"/>
+        </w:pict>
+      </w:r>
+    </w:p>
+    <w:p>
+      <w:pPr>
+        <w:rPr>
+          <w:b/>
+          <w:bCs/>
+        </w:rPr>
+      </w:pPr>
+      <w:r>
+        <w:rPr>
+          <w:b/>
+          <w:bCs/>
+        </w:rPr>
+        <w:t>4. Ethics, Privacy, or Security Disclaimer</w:t>
+      </w:r>
+    </w:p>
+    <w:p>
+      <w:r>
+        <w:t>This project does not collect or store personal data. Its sole purpose is to provide real-time feedback to the user regarding posture correction. The system is closed-loop and only interacts locally with the user, ensuring privacy and security.</w:t>
+      </w:r>
+    </w:p>
+    <w:p>
+      <w:r>
+        <w:pict w14:anchorId="1D4B6465">
+          <v:rect id="_x0000_i1077" style="width:0;height:1.5pt" o:hralign="center" o:hrstd="t" o:hr="t" fillcolor="#a0a0a0" stroked="f"/>
+        </w:pict>
+      </w:r>
+    </w:p>
+    <w:p>
+      <w:pPr>
+        <w:rPr>
+          <w:b/>
+          <w:bCs/>
+        </w:rPr>
+      </w:pPr>
+      <w:r>
+        <w:rPr>
+          <w:b/>
+          <w:bCs/>
+        </w:rPr>
+        <w:t>5. References</w:t>
+      </w:r>
+    </w:p>
+    <w:p>
+      <w:pPr>
+        <w:numPr>
+          <w:ilvl w:val="0"/>
+          <w:numId w:val="6"/>
+        </w:numPr>
+      </w:pPr>
+      <w:proofErr w:type="spellStart"/>
+      <w:r>
+        <w:t>Elegoo</w:t>
+      </w:r>
+      <w:proofErr w:type="spellEnd"/>
+      <w:r>
+        <w:t xml:space="preserve"> Starter Kit Documentation</w:t>
+      </w:r>
+    </w:p>
+    <w:p>
+      <w:pPr>
+        <w:numPr>
+          <w:ilvl w:val="0"/>
+          <w:numId w:val="6"/>
+        </w:numPr>
+      </w:pPr>
+      <w:proofErr w:type="spellStart"/>
+      <w:r>
+        <w:t>NewPing</w:t>
+      </w:r>
+      <w:proofErr w:type="spellEnd"/>
+      <w:r>
+        <w:t xml:space="preserve"> Library Documentation</w:t>
+      </w:r>
+    </w:p>
+    <w:p>
+      <w:pPr>
+        <w:numPr>
+          <w:ilvl w:val="0"/>
+          <w:numId w:val="6"/>
+        </w:numPr>
+      </w:pPr>
+      <w:r>
+        <w:t>Arduino Reference Guide</w:t>
+      </w:r>
+    </w:p>
+    <w:p>
+      <w:pPr>
+        <w:numPr>
+          <w:ilvl w:val="0"/>
+          <w:numId w:val="6"/>
+        </w:numPr>
+      </w:pPr>
+      <w:r>
+        <w:lastRenderedPageBreak/>
+        <w:t>(</w:t>
+      </w:r>
+      <w:r>
+        <w:rPr>
+          <w:i/>
+          <w:iCs/>
+        </w:rPr>
+        <w:t>Add any additional sources you referenced during development</w:t>
+      </w:r>
+      <w:r>
+        <w:t>)</w:t>
+      </w:r>
+    </w:p>
+    <w:p>
+      <w:r>
+        <w:pict w14:anchorId="70574510">
+          <v:rect id="_x0000_i1078" style="width:0;height:1.5pt" o:hralign="center" o:hrstd="t" o:hr="t" fillcolor="#a0a0a0" stroked="f"/>
+        </w:pict>
+      </w:r>
+    </w:p>
+    <w:p>
+      <w:pPr>
+        <w:rPr>
+          <w:b/>
+          <w:bCs/>
+        </w:rPr>
+      </w:pPr>
+      <w:r>
+        <w:rPr>
+          <w:b/>
+          <w:bCs/>
+        </w:rPr>
+        <w:t>6. GitHub Repository</w:t>
+      </w:r>
+    </w:p>
+    <w:p>
+      <w:hyperlink r:id="rId5" w:history="1">
+        <w:r>
+          <w:rPr>
+            <w:rStyle w:val="Hyperlink"/>
+          </w:rPr>
+          <w:t>Editing PBL-/PBL - posture checker.docx at main · St4anza99/PBL-</w:t>
+        </w:r>
+      </w:hyperlink>
+      <w:r>
+        <w:pict w14:anchorId="5F0176DD">
+          <v:rect id="_x0000_i1079" style="width:0;height:1.5pt" o:hralign="center" o:hrstd="t" o:hr="t" fillcolor="#a0a0a0" stroked="f"/>
+        </w:pict>
+      </w:r>
+    </w:p>
+    <w:p>
+      <w:pPr>
+        <w:rPr>
+          <w:b/>
+          <w:bCs/>
+        </w:rPr>
+      </w:pPr>
+      <w:r>
+        <w:rPr>
+          <w:b/>
+          <w:bCs/>
+        </w:rPr>
+        <w:t>7. Demonstration Preparation</w:t>
+      </w:r>
+    </w:p>
+    <w:p>
+      <w:r>
+        <w:t>During the demonstration, both team members should be ready to:</w:t>
+      </w:r>
+    </w:p>
+    <w:p>
+      <w:pPr>
+        <w:numPr>
+          <w:ilvl w:val="0"/>
+          <w:numId w:val="7"/>
+        </w:numPr>
+      </w:pPr>
+      <w:r>
+        <w:t xml:space="preserve">Explain the purpose and setup of the </w:t>
+      </w:r>
+      <w:r>
+        <w:rPr>
+          <w:i/>
+          <w:iCs/>
+        </w:rPr>
+        <w:t>Posture Checker</w:t>
+      </w:r>
+    </w:p>
+    <w:p>
+      <w:pPr>
+        <w:numPr>
+          <w:ilvl w:val="0"/>
+          <w:numId w:val="7"/>
+        </w:numPr>
+      </w:pPr>
+      <w:r>
+        <w:t>Walk through the circuit diagram and its components</w:t>
+      </w:r>
+    </w:p>
+    <w:p>
+      <w:pPr>
+        <w:numPr>
+          <w:ilvl w:val="0"/>
+          <w:numId w:val="7"/>
+        </w:numPr>
+      </w:pPr>
+      <w:r>
+        <w:t>Demonstrate how bad posture triggers alerts</w:t>
+      </w:r>
+    </w:p>
+    <w:p>
+      <w:pPr>
+        <w:numPr>
+          <w:ilvl w:val="0"/>
+          <w:numId w:val="7"/>
+        </w:numPr>
+      </w:pPr>
+      <w:r>
+        <w:t>Show how the button silences the alarm</w:t>
+      </w:r>
+    </w:p>
+    <w:p>
+      <w:pPr>
+        <w:numPr>
+          <w:ilvl w:val="0"/>
+          <w:numId w:val="7"/>
+        </w:numPr>
+      </w:pPr>
+      <w:r>
+        <w:t>Answer questions about code logic and hardware configuration</w:t>
+      </w:r>
+    </w:p>
+    <w:p>
+      <w:r>
+        <w:t>(</w:t>
+      </w:r>
+      <w:r>
+        <w:rPr>
+          <w:i/>
+          <w:iCs/>
+        </w:rPr>
+        <w:t>Prepare a brief script if necessary to ensure smooth delivery</w:t>
+      </w:r>
+      <w:r>
+        <w:t>)</w:t>
+      </w:r>
+    </w:p>
+    <w:p>
+      <w:r>
+        <w:pict w14:anchorId="5639E675">
+          <v:rect id="_x0000_i1080" style="width:0;height:1.5pt" o:hralign="center" o:hrstd="t" o:hr="t" fillcolor="#a0a0a0" stroked="f"/>
+        </w:pict>
+      </w:r>
+    </w:p>
+    <w:p>
+      <w:r>
+        <w:t>Prepared by: Kaeo Kloss and [Partner's Name]</w:t>
+      </w:r>
+      <w:r>
+        <w:br/>
+        <w:t>Dawson College, 2025</w:t>
       </w:r>
     </w:p>
     <w:p/>
@@ -163,8 +744,1005 @@
 </w:document>
 </file>
 
+<file path=word/numbering.xml><?xml version="1.0" encoding="utf-8"?>
+<w:numbering xmlns:wpc="http://schemas.microsoft.com/office/word/2010/wordprocessingCanvas" xmlns:cx="http://schemas.microsoft.com/office/drawing/2014/chartex" xmlns:cx1="http://schemas.microsoft.com/office/drawing/2015/9/8/chartex" xmlns:cx2="http://schemas.microsoft.com/office/drawing/2015/10/21/chartex" xmlns:cx3="http://schemas.microsoft.com/office/drawing/2016/5/9/chartex" xmlns:cx4="http://schemas.microsoft.com/office/drawing/2016/5/10/chartex" xmlns:cx5="http://schemas.microsoft.com/office/drawing/2016/5/11/chartex" xmlns:cx6="http://schemas.microsoft.com/office/drawing/2016/5/12/chartex" xmlns:cx7="http://schemas.microsoft.com/office/drawing/2016/5/13/chartex" xmlns:cx8="http://schemas.microsoft.com/office/drawing/2016/5/14/chartex" xmlns:mc="http://schemas.openxmlformats.org/markup-compatibility/2006" xmlns:aink="http://schemas.microsoft.com/office/drawing/2016/ink" xmlns:am3d="http://schemas.microsoft.com/office/drawing/2017/model3d" xmlns:o="urn:schemas-microsoft-com:office:office" xmlns:oel="http://schemas.microsoft.com/office/2019/extlst" xmlns:r="http://schemas.openxmlformats.org/officeDocument/2006/relationships" xmlns:m="http://schemas.openxmlformats.org/officeDocument/2006/math" xmlns:v="urn:schemas-microsoft-com:vml" xmlns:wp14="http://schemas.microsoft.com/office/word/2010/wordprocessingDrawing" xmlns:wp="http://schemas.openxmlformats.org/drawingml/2006/wordprocessingDrawing" xmlns:w10="urn:schemas-microsoft-com:office:word" xmlns:w="http://schemas.openxmlformats.org/wordprocessingml/2006/main" xmlns:w14="http://schemas.microsoft.com/office/word/2010/wordml" xmlns:w15="http://schemas.microsoft.com/office/word/2012/wordml" xmlns:w16cex="http://schemas.microsoft.com/office/word/2018/wordml/cex" xmlns:w16cid="http://schemas.microsoft.com/office/word/2016/wordml/cid" xmlns:w16="http://schemas.microsoft.com/office/word/2018/wordml" xmlns:w16du="http://schemas.microsoft.com/office/word/2023/wordml/word16du" xmlns:w16sdtdh="http://schemas.microsoft.com/office/word/2020/wordml/sdtdatahash" xmlns:w16sdtfl="http://schemas.microsoft.com/office/word/2024/wordml/sdtformatlock" xmlns:w16se="http://schemas.microsoft.com/office/word/2015/wordml/symex" xmlns:wpg="http://schemas.microsoft.com/office/word/2010/wordprocessingGroup" xmlns:wpi="http://schemas.microsoft.com/office/word/2010/wordprocessingInk" xmlns:wne="http://schemas.microsoft.com/office/word/2006/wordml" xmlns:wps="http://schemas.microsoft.com/office/word/2010/wordprocessingShape" mc:Ignorable="w14 w15 w16se w16cid w16 w16cex w16sdtdh w16sdtfl w16du wp14">
+  <w:abstractNum w:abstractNumId="0" w15:restartNumberingAfterBreak="0">
+    <w:nsid w:val="0AB74BB1"/>
+    <w:multiLevelType w:val="multilevel"/>
+    <w:tmpl w:val="FCB67636"/>
+    <w:lvl w:ilvl="0">
+      <w:start w:val="1"/>
+      <w:numFmt w:val="bullet"/>
+      <w:lvlText w:val=""/>
+      <w:lvlJc w:val="left"/>
+      <w:pPr>
+        <w:tabs>
+          <w:tab w:val="num" w:pos="720"/>
+        </w:tabs>
+        <w:ind w:left="720" w:hanging="360"/>
+      </w:pPr>
+      <w:rPr>
+        <w:rFonts w:ascii="Symbol" w:hAnsi="Symbol" w:hint="default"/>
+        <w:sz w:val="20"/>
+      </w:rPr>
+    </w:lvl>
+    <w:lvl w:ilvl="1" w:tentative="1">
+      <w:start w:val="1"/>
+      <w:numFmt w:val="bullet"/>
+      <w:lvlText w:val="o"/>
+      <w:lvlJc w:val="left"/>
+      <w:pPr>
+        <w:tabs>
+          <w:tab w:val="num" w:pos="1440"/>
+        </w:tabs>
+        <w:ind w:left="1440" w:hanging="360"/>
+      </w:pPr>
+      <w:rPr>
+        <w:rFonts w:ascii="Courier New" w:hAnsi="Courier New" w:hint="default"/>
+        <w:sz w:val="20"/>
+      </w:rPr>
+    </w:lvl>
+    <w:lvl w:ilvl="2" w:tentative="1">
+      <w:start w:val="1"/>
+      <w:numFmt w:val="bullet"/>
+      <w:lvlText w:val=""/>
+      <w:lvlJc w:val="left"/>
+      <w:pPr>
+        <w:tabs>
+          <w:tab w:val="num" w:pos="2160"/>
+        </w:tabs>
+        <w:ind w:left="2160" w:hanging="360"/>
+      </w:pPr>
+      <w:rPr>
+        <w:rFonts w:ascii="Wingdings" w:hAnsi="Wingdings" w:hint="default"/>
+        <w:sz w:val="20"/>
+      </w:rPr>
+    </w:lvl>
+    <w:lvl w:ilvl="3" w:tentative="1">
+      <w:start w:val="1"/>
+      <w:numFmt w:val="bullet"/>
+      <w:lvlText w:val=""/>
+      <w:lvlJc w:val="left"/>
+      <w:pPr>
+        <w:tabs>
+          <w:tab w:val="num" w:pos="2880"/>
+        </w:tabs>
+        <w:ind w:left="2880" w:hanging="360"/>
+      </w:pPr>
+      <w:rPr>
+        <w:rFonts w:ascii="Wingdings" w:hAnsi="Wingdings" w:hint="default"/>
+        <w:sz w:val="20"/>
+      </w:rPr>
+    </w:lvl>
+    <w:lvl w:ilvl="4" w:tentative="1">
+      <w:start w:val="1"/>
+      <w:numFmt w:val="bullet"/>
+      <w:lvlText w:val=""/>
+      <w:lvlJc w:val="left"/>
+      <w:pPr>
+        <w:tabs>
+          <w:tab w:val="num" w:pos="3600"/>
+        </w:tabs>
+        <w:ind w:left="3600" w:hanging="360"/>
+      </w:pPr>
+      <w:rPr>
+        <w:rFonts w:ascii="Wingdings" w:hAnsi="Wingdings" w:hint="default"/>
+        <w:sz w:val="20"/>
+      </w:rPr>
+    </w:lvl>
+    <w:lvl w:ilvl="5" w:tentative="1">
+      <w:start w:val="1"/>
+      <w:numFmt w:val="bullet"/>
+      <w:lvlText w:val=""/>
+      <w:lvlJc w:val="left"/>
+      <w:pPr>
+        <w:tabs>
+          <w:tab w:val="num" w:pos="4320"/>
+        </w:tabs>
+        <w:ind w:left="4320" w:hanging="360"/>
+      </w:pPr>
+      <w:rPr>
+        <w:rFonts w:ascii="Wingdings" w:hAnsi="Wingdings" w:hint="default"/>
+        <w:sz w:val="20"/>
+      </w:rPr>
+    </w:lvl>
+    <w:lvl w:ilvl="6" w:tentative="1">
+      <w:start w:val="1"/>
+      <w:numFmt w:val="bullet"/>
+      <w:lvlText w:val=""/>
+      <w:lvlJc w:val="left"/>
+      <w:pPr>
+        <w:tabs>
+          <w:tab w:val="num" w:pos="5040"/>
+        </w:tabs>
+        <w:ind w:left="5040" w:hanging="360"/>
+      </w:pPr>
+      <w:rPr>
+        <w:rFonts w:ascii="Wingdings" w:hAnsi="Wingdings" w:hint="default"/>
+        <w:sz w:val="20"/>
+      </w:rPr>
+    </w:lvl>
+    <w:lvl w:ilvl="7" w:tentative="1">
+      <w:start w:val="1"/>
+      <w:numFmt w:val="bullet"/>
+      <w:lvlText w:val=""/>
+      <w:lvlJc w:val="left"/>
+      <w:pPr>
+        <w:tabs>
+          <w:tab w:val="num" w:pos="5760"/>
+        </w:tabs>
+        <w:ind w:left="5760" w:hanging="360"/>
+      </w:pPr>
+      <w:rPr>
+        <w:rFonts w:ascii="Wingdings" w:hAnsi="Wingdings" w:hint="default"/>
+        <w:sz w:val="20"/>
+      </w:rPr>
+    </w:lvl>
+    <w:lvl w:ilvl="8" w:tentative="1">
+      <w:start w:val="1"/>
+      <w:numFmt w:val="bullet"/>
+      <w:lvlText w:val=""/>
+      <w:lvlJc w:val="left"/>
+      <w:pPr>
+        <w:tabs>
+          <w:tab w:val="num" w:pos="6480"/>
+        </w:tabs>
+        <w:ind w:left="6480" w:hanging="360"/>
+      </w:pPr>
+      <w:rPr>
+        <w:rFonts w:ascii="Wingdings" w:hAnsi="Wingdings" w:hint="default"/>
+        <w:sz w:val="20"/>
+      </w:rPr>
+    </w:lvl>
+  </w:abstractNum>
+  <w:abstractNum w:abstractNumId="1" w15:restartNumberingAfterBreak="0">
+    <w:nsid w:val="1DD5217F"/>
+    <w:multiLevelType w:val="multilevel"/>
+    <w:tmpl w:val="6602CD44"/>
+    <w:lvl w:ilvl="0">
+      <w:start w:val="1"/>
+      <w:numFmt w:val="decimal"/>
+      <w:lvlText w:val="%1."/>
+      <w:lvlJc w:val="left"/>
+      <w:pPr>
+        <w:tabs>
+          <w:tab w:val="num" w:pos="720"/>
+        </w:tabs>
+        <w:ind w:left="720" w:hanging="360"/>
+      </w:pPr>
+    </w:lvl>
+    <w:lvl w:ilvl="1" w:tentative="1">
+      <w:start w:val="1"/>
+      <w:numFmt w:val="decimal"/>
+      <w:lvlText w:val="%2."/>
+      <w:lvlJc w:val="left"/>
+      <w:pPr>
+        <w:tabs>
+          <w:tab w:val="num" w:pos="1440"/>
+        </w:tabs>
+        <w:ind w:left="1440" w:hanging="360"/>
+      </w:pPr>
+    </w:lvl>
+    <w:lvl w:ilvl="2" w:tentative="1">
+      <w:start w:val="1"/>
+      <w:numFmt w:val="decimal"/>
+      <w:lvlText w:val="%3."/>
+      <w:lvlJc w:val="left"/>
+      <w:pPr>
+        <w:tabs>
+          <w:tab w:val="num" w:pos="2160"/>
+        </w:tabs>
+        <w:ind w:left="2160" w:hanging="360"/>
+      </w:pPr>
+    </w:lvl>
+    <w:lvl w:ilvl="3" w:tentative="1">
+      <w:start w:val="1"/>
+      <w:numFmt w:val="decimal"/>
+      <w:lvlText w:val="%4."/>
+      <w:lvlJc w:val="left"/>
+      <w:pPr>
+        <w:tabs>
+          <w:tab w:val="num" w:pos="2880"/>
+        </w:tabs>
+        <w:ind w:left="2880" w:hanging="360"/>
+      </w:pPr>
+    </w:lvl>
+    <w:lvl w:ilvl="4" w:tentative="1">
+      <w:start w:val="1"/>
+      <w:numFmt w:val="decimal"/>
+      <w:lvlText w:val="%5."/>
+      <w:lvlJc w:val="left"/>
+      <w:pPr>
+        <w:tabs>
+          <w:tab w:val="num" w:pos="3600"/>
+        </w:tabs>
+        <w:ind w:left="3600" w:hanging="360"/>
+      </w:pPr>
+    </w:lvl>
+    <w:lvl w:ilvl="5" w:tentative="1">
+      <w:start w:val="1"/>
+      <w:numFmt w:val="decimal"/>
+      <w:lvlText w:val="%6."/>
+      <w:lvlJc w:val="left"/>
+      <w:pPr>
+        <w:tabs>
+          <w:tab w:val="num" w:pos="4320"/>
+        </w:tabs>
+        <w:ind w:left="4320" w:hanging="360"/>
+      </w:pPr>
+    </w:lvl>
+    <w:lvl w:ilvl="6" w:tentative="1">
+      <w:start w:val="1"/>
+      <w:numFmt w:val="decimal"/>
+      <w:lvlText w:val="%7."/>
+      <w:lvlJc w:val="left"/>
+      <w:pPr>
+        <w:tabs>
+          <w:tab w:val="num" w:pos="5040"/>
+        </w:tabs>
+        <w:ind w:left="5040" w:hanging="360"/>
+      </w:pPr>
+    </w:lvl>
+    <w:lvl w:ilvl="7" w:tentative="1">
+      <w:start w:val="1"/>
+      <w:numFmt w:val="decimal"/>
+      <w:lvlText w:val="%8."/>
+      <w:lvlJc w:val="left"/>
+      <w:pPr>
+        <w:tabs>
+          <w:tab w:val="num" w:pos="5760"/>
+        </w:tabs>
+        <w:ind w:left="5760" w:hanging="360"/>
+      </w:pPr>
+    </w:lvl>
+    <w:lvl w:ilvl="8" w:tentative="1">
+      <w:start w:val="1"/>
+      <w:numFmt w:val="decimal"/>
+      <w:lvlText w:val="%9."/>
+      <w:lvlJc w:val="left"/>
+      <w:pPr>
+        <w:tabs>
+          <w:tab w:val="num" w:pos="6480"/>
+        </w:tabs>
+        <w:ind w:left="6480" w:hanging="360"/>
+      </w:pPr>
+    </w:lvl>
+  </w:abstractNum>
+  <w:abstractNum w:abstractNumId="2" w15:restartNumberingAfterBreak="0">
+    <w:nsid w:val="2E094AA9"/>
+    <w:multiLevelType w:val="multilevel"/>
+    <w:tmpl w:val="FC9A4BC4"/>
+    <w:lvl w:ilvl="0">
+      <w:start w:val="1"/>
+      <w:numFmt w:val="bullet"/>
+      <w:lvlText w:val=""/>
+      <w:lvlJc w:val="left"/>
+      <w:pPr>
+        <w:tabs>
+          <w:tab w:val="num" w:pos="720"/>
+        </w:tabs>
+        <w:ind w:left="720" w:hanging="360"/>
+      </w:pPr>
+      <w:rPr>
+        <w:rFonts w:ascii="Symbol" w:hAnsi="Symbol" w:hint="default"/>
+        <w:sz w:val="20"/>
+      </w:rPr>
+    </w:lvl>
+    <w:lvl w:ilvl="1" w:tentative="1">
+      <w:start w:val="1"/>
+      <w:numFmt w:val="bullet"/>
+      <w:lvlText w:val="o"/>
+      <w:lvlJc w:val="left"/>
+      <w:pPr>
+        <w:tabs>
+          <w:tab w:val="num" w:pos="1440"/>
+        </w:tabs>
+        <w:ind w:left="1440" w:hanging="360"/>
+      </w:pPr>
+      <w:rPr>
+        <w:rFonts w:ascii="Courier New" w:hAnsi="Courier New" w:hint="default"/>
+        <w:sz w:val="20"/>
+      </w:rPr>
+    </w:lvl>
+    <w:lvl w:ilvl="2" w:tentative="1">
+      <w:start w:val="1"/>
+      <w:numFmt w:val="bullet"/>
+      <w:lvlText w:val=""/>
+      <w:lvlJc w:val="left"/>
+      <w:pPr>
+        <w:tabs>
+          <w:tab w:val="num" w:pos="2160"/>
+        </w:tabs>
+        <w:ind w:left="2160" w:hanging="360"/>
+      </w:pPr>
+      <w:rPr>
+        <w:rFonts w:ascii="Wingdings" w:hAnsi="Wingdings" w:hint="default"/>
+        <w:sz w:val="20"/>
+      </w:rPr>
+    </w:lvl>
+    <w:lvl w:ilvl="3" w:tentative="1">
+      <w:start w:val="1"/>
+      <w:numFmt w:val="bullet"/>
+      <w:lvlText w:val=""/>
+      <w:lvlJc w:val="left"/>
+      <w:pPr>
+        <w:tabs>
+          <w:tab w:val="num" w:pos="2880"/>
+        </w:tabs>
+        <w:ind w:left="2880" w:hanging="360"/>
+      </w:pPr>
+      <w:rPr>
+        <w:rFonts w:ascii="Wingdings" w:hAnsi="Wingdings" w:hint="default"/>
+        <w:sz w:val="20"/>
+      </w:rPr>
+    </w:lvl>
+    <w:lvl w:ilvl="4" w:tentative="1">
+      <w:start w:val="1"/>
+      <w:numFmt w:val="bullet"/>
+      <w:lvlText w:val=""/>
+      <w:lvlJc w:val="left"/>
+      <w:pPr>
+        <w:tabs>
+          <w:tab w:val="num" w:pos="3600"/>
+        </w:tabs>
+        <w:ind w:left="3600" w:hanging="360"/>
+      </w:pPr>
+      <w:rPr>
+        <w:rFonts w:ascii="Wingdings" w:hAnsi="Wingdings" w:hint="default"/>
+        <w:sz w:val="20"/>
+      </w:rPr>
+    </w:lvl>
+    <w:lvl w:ilvl="5" w:tentative="1">
+      <w:start w:val="1"/>
+      <w:numFmt w:val="bullet"/>
+      <w:lvlText w:val=""/>
+      <w:lvlJc w:val="left"/>
+      <w:pPr>
+        <w:tabs>
+          <w:tab w:val="num" w:pos="4320"/>
+        </w:tabs>
+        <w:ind w:left="4320" w:hanging="360"/>
+      </w:pPr>
+      <w:rPr>
+        <w:rFonts w:ascii="Wingdings" w:hAnsi="Wingdings" w:hint="default"/>
+        <w:sz w:val="20"/>
+      </w:rPr>
+    </w:lvl>
+    <w:lvl w:ilvl="6" w:tentative="1">
+      <w:start w:val="1"/>
+      <w:numFmt w:val="bullet"/>
+      <w:lvlText w:val=""/>
+      <w:lvlJc w:val="left"/>
+      <w:pPr>
+        <w:tabs>
+          <w:tab w:val="num" w:pos="5040"/>
+        </w:tabs>
+        <w:ind w:left="5040" w:hanging="360"/>
+      </w:pPr>
+      <w:rPr>
+        <w:rFonts w:ascii="Wingdings" w:hAnsi="Wingdings" w:hint="default"/>
+        <w:sz w:val="20"/>
+      </w:rPr>
+    </w:lvl>
+    <w:lvl w:ilvl="7" w:tentative="1">
+      <w:start w:val="1"/>
+      <w:numFmt w:val="bullet"/>
+      <w:lvlText w:val=""/>
+      <w:lvlJc w:val="left"/>
+      <w:pPr>
+        <w:tabs>
+          <w:tab w:val="num" w:pos="5760"/>
+        </w:tabs>
+        <w:ind w:left="5760" w:hanging="360"/>
+      </w:pPr>
+      <w:rPr>
+        <w:rFonts w:ascii="Wingdings" w:hAnsi="Wingdings" w:hint="default"/>
+        <w:sz w:val="20"/>
+      </w:rPr>
+    </w:lvl>
+    <w:lvl w:ilvl="8" w:tentative="1">
+      <w:start w:val="1"/>
+      <w:numFmt w:val="bullet"/>
+      <w:lvlText w:val=""/>
+      <w:lvlJc w:val="left"/>
+      <w:pPr>
+        <w:tabs>
+          <w:tab w:val="num" w:pos="6480"/>
+        </w:tabs>
+        <w:ind w:left="6480" w:hanging="360"/>
+      </w:pPr>
+      <w:rPr>
+        <w:rFonts w:ascii="Wingdings" w:hAnsi="Wingdings" w:hint="default"/>
+        <w:sz w:val="20"/>
+      </w:rPr>
+    </w:lvl>
+  </w:abstractNum>
+  <w:abstractNum w:abstractNumId="3" w15:restartNumberingAfterBreak="0">
+    <w:nsid w:val="2E5119EF"/>
+    <w:multiLevelType w:val="multilevel"/>
+    <w:tmpl w:val="50402C34"/>
+    <w:lvl w:ilvl="0">
+      <w:start w:val="1"/>
+      <w:numFmt w:val="bullet"/>
+      <w:lvlText w:val=""/>
+      <w:lvlJc w:val="left"/>
+      <w:pPr>
+        <w:tabs>
+          <w:tab w:val="num" w:pos="720"/>
+        </w:tabs>
+        <w:ind w:left="720" w:hanging="360"/>
+      </w:pPr>
+      <w:rPr>
+        <w:rFonts w:ascii="Symbol" w:hAnsi="Symbol" w:hint="default"/>
+        <w:sz w:val="20"/>
+      </w:rPr>
+    </w:lvl>
+    <w:lvl w:ilvl="1" w:tentative="1">
+      <w:start w:val="1"/>
+      <w:numFmt w:val="bullet"/>
+      <w:lvlText w:val="o"/>
+      <w:lvlJc w:val="left"/>
+      <w:pPr>
+        <w:tabs>
+          <w:tab w:val="num" w:pos="1440"/>
+        </w:tabs>
+        <w:ind w:left="1440" w:hanging="360"/>
+      </w:pPr>
+      <w:rPr>
+        <w:rFonts w:ascii="Courier New" w:hAnsi="Courier New" w:hint="default"/>
+        <w:sz w:val="20"/>
+      </w:rPr>
+    </w:lvl>
+    <w:lvl w:ilvl="2" w:tentative="1">
+      <w:start w:val="1"/>
+      <w:numFmt w:val="bullet"/>
+      <w:lvlText w:val=""/>
+      <w:lvlJc w:val="left"/>
+      <w:pPr>
+        <w:tabs>
+          <w:tab w:val="num" w:pos="2160"/>
+        </w:tabs>
+        <w:ind w:left="2160" w:hanging="360"/>
+      </w:pPr>
+      <w:rPr>
+        <w:rFonts w:ascii="Wingdings" w:hAnsi="Wingdings" w:hint="default"/>
+        <w:sz w:val="20"/>
+      </w:rPr>
+    </w:lvl>
+    <w:lvl w:ilvl="3" w:tentative="1">
+      <w:start w:val="1"/>
+      <w:numFmt w:val="bullet"/>
+      <w:lvlText w:val=""/>
+      <w:lvlJc w:val="left"/>
+      <w:pPr>
+        <w:tabs>
+          <w:tab w:val="num" w:pos="2880"/>
+        </w:tabs>
+        <w:ind w:left="2880" w:hanging="360"/>
+      </w:pPr>
+      <w:rPr>
+        <w:rFonts w:ascii="Wingdings" w:hAnsi="Wingdings" w:hint="default"/>
+        <w:sz w:val="20"/>
+      </w:rPr>
+    </w:lvl>
+    <w:lvl w:ilvl="4" w:tentative="1">
+      <w:start w:val="1"/>
+      <w:numFmt w:val="bullet"/>
+      <w:lvlText w:val=""/>
+      <w:lvlJc w:val="left"/>
+      <w:pPr>
+        <w:tabs>
+          <w:tab w:val="num" w:pos="3600"/>
+        </w:tabs>
+        <w:ind w:left="3600" w:hanging="360"/>
+      </w:pPr>
+      <w:rPr>
+        <w:rFonts w:ascii="Wingdings" w:hAnsi="Wingdings" w:hint="default"/>
+        <w:sz w:val="20"/>
+      </w:rPr>
+    </w:lvl>
+    <w:lvl w:ilvl="5" w:tentative="1">
+      <w:start w:val="1"/>
+      <w:numFmt w:val="bullet"/>
+      <w:lvlText w:val=""/>
+      <w:lvlJc w:val="left"/>
+      <w:pPr>
+        <w:tabs>
+          <w:tab w:val="num" w:pos="4320"/>
+        </w:tabs>
+        <w:ind w:left="4320" w:hanging="360"/>
+      </w:pPr>
+      <w:rPr>
+        <w:rFonts w:ascii="Wingdings" w:hAnsi="Wingdings" w:hint="default"/>
+        <w:sz w:val="20"/>
+      </w:rPr>
+    </w:lvl>
+    <w:lvl w:ilvl="6" w:tentative="1">
+      <w:start w:val="1"/>
+      <w:numFmt w:val="bullet"/>
+      <w:lvlText w:val=""/>
+      <w:lvlJc w:val="left"/>
+      <w:pPr>
+        <w:tabs>
+          <w:tab w:val="num" w:pos="5040"/>
+        </w:tabs>
+        <w:ind w:left="5040" w:hanging="360"/>
+      </w:pPr>
+      <w:rPr>
+        <w:rFonts w:ascii="Wingdings" w:hAnsi="Wingdings" w:hint="default"/>
+        <w:sz w:val="20"/>
+      </w:rPr>
+    </w:lvl>
+    <w:lvl w:ilvl="7" w:tentative="1">
+      <w:start w:val="1"/>
+      <w:numFmt w:val="bullet"/>
+      <w:lvlText w:val=""/>
+      <w:lvlJc w:val="left"/>
+      <w:pPr>
+        <w:tabs>
+          <w:tab w:val="num" w:pos="5760"/>
+        </w:tabs>
+        <w:ind w:left="5760" w:hanging="360"/>
+      </w:pPr>
+      <w:rPr>
+        <w:rFonts w:ascii="Wingdings" w:hAnsi="Wingdings" w:hint="default"/>
+        <w:sz w:val="20"/>
+      </w:rPr>
+    </w:lvl>
+    <w:lvl w:ilvl="8" w:tentative="1">
+      <w:start w:val="1"/>
+      <w:numFmt w:val="bullet"/>
+      <w:lvlText w:val=""/>
+      <w:lvlJc w:val="left"/>
+      <w:pPr>
+        <w:tabs>
+          <w:tab w:val="num" w:pos="6480"/>
+        </w:tabs>
+        <w:ind w:left="6480" w:hanging="360"/>
+      </w:pPr>
+      <w:rPr>
+        <w:rFonts w:ascii="Wingdings" w:hAnsi="Wingdings" w:hint="default"/>
+        <w:sz w:val="20"/>
+      </w:rPr>
+    </w:lvl>
+  </w:abstractNum>
+  <w:abstractNum w:abstractNumId="4" w15:restartNumberingAfterBreak="0">
+    <w:nsid w:val="4EE74527"/>
+    <w:multiLevelType w:val="multilevel"/>
+    <w:tmpl w:val="6180EABA"/>
+    <w:lvl w:ilvl="0">
+      <w:start w:val="1"/>
+      <w:numFmt w:val="decimal"/>
+      <w:lvlText w:val="%1."/>
+      <w:lvlJc w:val="left"/>
+      <w:pPr>
+        <w:tabs>
+          <w:tab w:val="num" w:pos="720"/>
+        </w:tabs>
+        <w:ind w:left="720" w:hanging="360"/>
+      </w:pPr>
+    </w:lvl>
+    <w:lvl w:ilvl="1" w:tentative="1">
+      <w:start w:val="1"/>
+      <w:numFmt w:val="decimal"/>
+      <w:lvlText w:val="%2."/>
+      <w:lvlJc w:val="left"/>
+      <w:pPr>
+        <w:tabs>
+          <w:tab w:val="num" w:pos="1440"/>
+        </w:tabs>
+        <w:ind w:left="1440" w:hanging="360"/>
+      </w:pPr>
+    </w:lvl>
+    <w:lvl w:ilvl="2" w:tentative="1">
+      <w:start w:val="1"/>
+      <w:numFmt w:val="decimal"/>
+      <w:lvlText w:val="%3."/>
+      <w:lvlJc w:val="left"/>
+      <w:pPr>
+        <w:tabs>
+          <w:tab w:val="num" w:pos="2160"/>
+        </w:tabs>
+        <w:ind w:left="2160" w:hanging="360"/>
+      </w:pPr>
+    </w:lvl>
+    <w:lvl w:ilvl="3" w:tentative="1">
+      <w:start w:val="1"/>
+      <w:numFmt w:val="decimal"/>
+      <w:lvlText w:val="%4."/>
+      <w:lvlJc w:val="left"/>
+      <w:pPr>
+        <w:tabs>
+          <w:tab w:val="num" w:pos="2880"/>
+        </w:tabs>
+        <w:ind w:left="2880" w:hanging="360"/>
+      </w:pPr>
+    </w:lvl>
+    <w:lvl w:ilvl="4" w:tentative="1">
+      <w:start w:val="1"/>
+      <w:numFmt w:val="decimal"/>
+      <w:lvlText w:val="%5."/>
+      <w:lvlJc w:val="left"/>
+      <w:pPr>
+        <w:tabs>
+          <w:tab w:val="num" w:pos="3600"/>
+        </w:tabs>
+        <w:ind w:left="3600" w:hanging="360"/>
+      </w:pPr>
+    </w:lvl>
+    <w:lvl w:ilvl="5" w:tentative="1">
+      <w:start w:val="1"/>
+      <w:numFmt w:val="decimal"/>
+      <w:lvlText w:val="%6."/>
+      <w:lvlJc w:val="left"/>
+      <w:pPr>
+        <w:tabs>
+          <w:tab w:val="num" w:pos="4320"/>
+        </w:tabs>
+        <w:ind w:left="4320" w:hanging="360"/>
+      </w:pPr>
+    </w:lvl>
+    <w:lvl w:ilvl="6" w:tentative="1">
+      <w:start w:val="1"/>
+      <w:numFmt w:val="decimal"/>
+      <w:lvlText w:val="%7."/>
+      <w:lvlJc w:val="left"/>
+      <w:pPr>
+        <w:tabs>
+          <w:tab w:val="num" w:pos="5040"/>
+        </w:tabs>
+        <w:ind w:left="5040" w:hanging="360"/>
+      </w:pPr>
+    </w:lvl>
+    <w:lvl w:ilvl="7" w:tentative="1">
+      <w:start w:val="1"/>
+      <w:numFmt w:val="decimal"/>
+      <w:lvlText w:val="%8."/>
+      <w:lvlJc w:val="left"/>
+      <w:pPr>
+        <w:tabs>
+          <w:tab w:val="num" w:pos="5760"/>
+        </w:tabs>
+        <w:ind w:left="5760" w:hanging="360"/>
+      </w:pPr>
+    </w:lvl>
+    <w:lvl w:ilvl="8" w:tentative="1">
+      <w:start w:val="1"/>
+      <w:numFmt w:val="decimal"/>
+      <w:lvlText w:val="%9."/>
+      <w:lvlJc w:val="left"/>
+      <w:pPr>
+        <w:tabs>
+          <w:tab w:val="num" w:pos="6480"/>
+        </w:tabs>
+        <w:ind w:left="6480" w:hanging="360"/>
+      </w:pPr>
+    </w:lvl>
+  </w:abstractNum>
+  <w:abstractNum w:abstractNumId="5" w15:restartNumberingAfterBreak="0">
+    <w:nsid w:val="74193DA5"/>
+    <w:multiLevelType w:val="multilevel"/>
+    <w:tmpl w:val="56EC009A"/>
+    <w:lvl w:ilvl="0">
+      <w:start w:val="1"/>
+      <w:numFmt w:val="bullet"/>
+      <w:lvlText w:val=""/>
+      <w:lvlJc w:val="left"/>
+      <w:pPr>
+        <w:tabs>
+          <w:tab w:val="num" w:pos="720"/>
+        </w:tabs>
+        <w:ind w:left="720" w:hanging="360"/>
+      </w:pPr>
+      <w:rPr>
+        <w:rFonts w:ascii="Symbol" w:hAnsi="Symbol" w:hint="default"/>
+        <w:sz w:val="20"/>
+      </w:rPr>
+    </w:lvl>
+    <w:lvl w:ilvl="1" w:tentative="1">
+      <w:start w:val="1"/>
+      <w:numFmt w:val="bullet"/>
+      <w:lvlText w:val="o"/>
+      <w:lvlJc w:val="left"/>
+      <w:pPr>
+        <w:tabs>
+          <w:tab w:val="num" w:pos="1440"/>
+        </w:tabs>
+        <w:ind w:left="1440" w:hanging="360"/>
+      </w:pPr>
+      <w:rPr>
+        <w:rFonts w:ascii="Courier New" w:hAnsi="Courier New" w:hint="default"/>
+        <w:sz w:val="20"/>
+      </w:rPr>
+    </w:lvl>
+    <w:lvl w:ilvl="2" w:tentative="1">
+      <w:start w:val="1"/>
+      <w:numFmt w:val="bullet"/>
+      <w:lvlText w:val=""/>
+      <w:lvlJc w:val="left"/>
+      <w:pPr>
+        <w:tabs>
+          <w:tab w:val="num" w:pos="2160"/>
+        </w:tabs>
+        <w:ind w:left="2160" w:hanging="360"/>
+      </w:pPr>
+      <w:rPr>
+        <w:rFonts w:ascii="Wingdings" w:hAnsi="Wingdings" w:hint="default"/>
+        <w:sz w:val="20"/>
+      </w:rPr>
+    </w:lvl>
+    <w:lvl w:ilvl="3" w:tentative="1">
+      <w:start w:val="1"/>
+      <w:numFmt w:val="bullet"/>
+      <w:lvlText w:val=""/>
+      <w:lvlJc w:val="left"/>
+      <w:pPr>
+        <w:tabs>
+          <w:tab w:val="num" w:pos="2880"/>
+        </w:tabs>
+        <w:ind w:left="2880" w:hanging="360"/>
+      </w:pPr>
+      <w:rPr>
+        <w:rFonts w:ascii="Wingdings" w:hAnsi="Wingdings" w:hint="default"/>
+        <w:sz w:val="20"/>
+      </w:rPr>
+    </w:lvl>
+    <w:lvl w:ilvl="4" w:tentative="1">
+      <w:start w:val="1"/>
+      <w:numFmt w:val="bullet"/>
+      <w:lvlText w:val=""/>
+      <w:lvlJc w:val="left"/>
+      <w:pPr>
+        <w:tabs>
+          <w:tab w:val="num" w:pos="3600"/>
+        </w:tabs>
+        <w:ind w:left="3600" w:hanging="360"/>
+      </w:pPr>
+      <w:rPr>
+        <w:rFonts w:ascii="Wingdings" w:hAnsi="Wingdings" w:hint="default"/>
+        <w:sz w:val="20"/>
+      </w:rPr>
+    </w:lvl>
+    <w:lvl w:ilvl="5" w:tentative="1">
+      <w:start w:val="1"/>
+      <w:numFmt w:val="bullet"/>
+      <w:lvlText w:val=""/>
+      <w:lvlJc w:val="left"/>
+      <w:pPr>
+        <w:tabs>
+          <w:tab w:val="num" w:pos="4320"/>
+        </w:tabs>
+        <w:ind w:left="4320" w:hanging="360"/>
+      </w:pPr>
+      <w:rPr>
+        <w:rFonts w:ascii="Wingdings" w:hAnsi="Wingdings" w:hint="default"/>
+        <w:sz w:val="20"/>
+      </w:rPr>
+    </w:lvl>
+    <w:lvl w:ilvl="6" w:tentative="1">
+      <w:start w:val="1"/>
+      <w:numFmt w:val="bullet"/>
+      <w:lvlText w:val=""/>
+      <w:lvlJc w:val="left"/>
+      <w:pPr>
+        <w:tabs>
+          <w:tab w:val="num" w:pos="5040"/>
+        </w:tabs>
+        <w:ind w:left="5040" w:hanging="360"/>
+      </w:pPr>
+      <w:rPr>
+        <w:rFonts w:ascii="Wingdings" w:hAnsi="Wingdings" w:hint="default"/>
+        <w:sz w:val="20"/>
+      </w:rPr>
+    </w:lvl>
+    <w:lvl w:ilvl="7" w:tentative="1">
+      <w:start w:val="1"/>
+      <w:numFmt w:val="bullet"/>
+      <w:lvlText w:val=""/>
+      <w:lvlJc w:val="left"/>
+      <w:pPr>
+        <w:tabs>
+          <w:tab w:val="num" w:pos="5760"/>
+        </w:tabs>
+        <w:ind w:left="5760" w:hanging="360"/>
+      </w:pPr>
+      <w:rPr>
+        <w:rFonts w:ascii="Wingdings" w:hAnsi="Wingdings" w:hint="default"/>
+        <w:sz w:val="20"/>
+      </w:rPr>
+    </w:lvl>
+    <w:lvl w:ilvl="8" w:tentative="1">
+      <w:start w:val="1"/>
+      <w:numFmt w:val="bullet"/>
+      <w:lvlText w:val=""/>
+      <w:lvlJc w:val="left"/>
+      <w:pPr>
+        <w:tabs>
+          <w:tab w:val="num" w:pos="6480"/>
+        </w:tabs>
+        <w:ind w:left="6480" w:hanging="360"/>
+      </w:pPr>
+      <w:rPr>
+        <w:rFonts w:ascii="Wingdings" w:hAnsi="Wingdings" w:hint="default"/>
+        <w:sz w:val="20"/>
+      </w:rPr>
+    </w:lvl>
+  </w:abstractNum>
+  <w:abstractNum w:abstractNumId="6" w15:restartNumberingAfterBreak="0">
+    <w:nsid w:val="74594F0B"/>
+    <w:multiLevelType w:val="multilevel"/>
+    <w:tmpl w:val="2BF48F82"/>
+    <w:lvl w:ilvl="0">
+      <w:start w:val="1"/>
+      <w:numFmt w:val="bullet"/>
+      <w:lvlText w:val=""/>
+      <w:lvlJc w:val="left"/>
+      <w:pPr>
+        <w:tabs>
+          <w:tab w:val="num" w:pos="720"/>
+        </w:tabs>
+        <w:ind w:left="720" w:hanging="360"/>
+      </w:pPr>
+      <w:rPr>
+        <w:rFonts w:ascii="Symbol" w:hAnsi="Symbol" w:hint="default"/>
+        <w:sz w:val="20"/>
+      </w:rPr>
+    </w:lvl>
+    <w:lvl w:ilvl="1" w:tentative="1">
+      <w:start w:val="1"/>
+      <w:numFmt w:val="bullet"/>
+      <w:lvlText w:val="o"/>
+      <w:lvlJc w:val="left"/>
+      <w:pPr>
+        <w:tabs>
+          <w:tab w:val="num" w:pos="1440"/>
+        </w:tabs>
+        <w:ind w:left="1440" w:hanging="360"/>
+      </w:pPr>
+      <w:rPr>
+        <w:rFonts w:ascii="Courier New" w:hAnsi="Courier New" w:hint="default"/>
+        <w:sz w:val="20"/>
+      </w:rPr>
+    </w:lvl>
+    <w:lvl w:ilvl="2" w:tentative="1">
+      <w:start w:val="1"/>
+      <w:numFmt w:val="bullet"/>
+      <w:lvlText w:val=""/>
+      <w:lvlJc w:val="left"/>
+      <w:pPr>
+        <w:tabs>
+          <w:tab w:val="num" w:pos="2160"/>
+        </w:tabs>
+        <w:ind w:left="2160" w:hanging="360"/>
+      </w:pPr>
+      <w:rPr>
+        <w:rFonts w:ascii="Wingdings" w:hAnsi="Wingdings" w:hint="default"/>
+        <w:sz w:val="20"/>
+      </w:rPr>
+    </w:lvl>
+    <w:lvl w:ilvl="3" w:tentative="1">
+      <w:start w:val="1"/>
+      <w:numFmt w:val="bullet"/>
+      <w:lvlText w:val=""/>
+      <w:lvlJc w:val="left"/>
+      <w:pPr>
+        <w:tabs>
+          <w:tab w:val="num" w:pos="2880"/>
+        </w:tabs>
+        <w:ind w:left="2880" w:hanging="360"/>
+      </w:pPr>
+      <w:rPr>
+        <w:rFonts w:ascii="Wingdings" w:hAnsi="Wingdings" w:hint="default"/>
+        <w:sz w:val="20"/>
+      </w:rPr>
+    </w:lvl>
+    <w:lvl w:ilvl="4" w:tentative="1">
+      <w:start w:val="1"/>
+      <w:numFmt w:val="bullet"/>
+      <w:lvlText w:val=""/>
+      <w:lvlJc w:val="left"/>
+      <w:pPr>
+        <w:tabs>
+          <w:tab w:val="num" w:pos="3600"/>
+        </w:tabs>
+        <w:ind w:left="3600" w:hanging="360"/>
+      </w:pPr>
+      <w:rPr>
+        <w:rFonts w:ascii="Wingdings" w:hAnsi="Wingdings" w:hint="default"/>
+        <w:sz w:val="20"/>
+      </w:rPr>
+    </w:lvl>
+    <w:lvl w:ilvl="5" w:tentative="1">
+      <w:start w:val="1"/>
+      <w:numFmt w:val="bullet"/>
+      <w:lvlText w:val=""/>
+      <w:lvlJc w:val="left"/>
+      <w:pPr>
+        <w:tabs>
+          <w:tab w:val="num" w:pos="4320"/>
+        </w:tabs>
+        <w:ind w:left="4320" w:hanging="360"/>
+      </w:pPr>
+      <w:rPr>
+        <w:rFonts w:ascii="Wingdings" w:hAnsi="Wingdings" w:hint="default"/>
+        <w:sz w:val="20"/>
+      </w:rPr>
+    </w:lvl>
+    <w:lvl w:ilvl="6" w:tentative="1">
+      <w:start w:val="1"/>
+      <w:numFmt w:val="bullet"/>
+      <w:lvlText w:val=""/>
+      <w:lvlJc w:val="left"/>
+      <w:pPr>
+        <w:tabs>
+          <w:tab w:val="num" w:pos="5040"/>
+        </w:tabs>
+        <w:ind w:left="5040" w:hanging="360"/>
+      </w:pPr>
+      <w:rPr>
+        <w:rFonts w:ascii="Wingdings" w:hAnsi="Wingdings" w:hint="default"/>
+        <w:sz w:val="20"/>
+      </w:rPr>
+    </w:lvl>
+    <w:lvl w:ilvl="7" w:tentative="1">
+      <w:start w:val="1"/>
+      <w:numFmt w:val="bullet"/>
+      <w:lvlText w:val=""/>
+      <w:lvlJc w:val="left"/>
+      <w:pPr>
+        <w:tabs>
+          <w:tab w:val="num" w:pos="5760"/>
+        </w:tabs>
+        <w:ind w:left="5760" w:hanging="360"/>
+      </w:pPr>
+      <w:rPr>
+        <w:rFonts w:ascii="Wingdings" w:hAnsi="Wingdings" w:hint="default"/>
+        <w:sz w:val="20"/>
+      </w:rPr>
+    </w:lvl>
+    <w:lvl w:ilvl="8" w:tentative="1">
+      <w:start w:val="1"/>
+      <w:numFmt w:val="bullet"/>
+      <w:lvlText w:val=""/>
+      <w:lvlJc w:val="left"/>
+      <w:pPr>
+        <w:tabs>
+          <w:tab w:val="num" w:pos="6480"/>
+        </w:tabs>
+        <w:ind w:left="6480" w:hanging="360"/>
+      </w:pPr>
+      <w:rPr>
+        <w:rFonts w:ascii="Wingdings" w:hAnsi="Wingdings" w:hint="default"/>
+        <w:sz w:val="20"/>
+      </w:rPr>
+    </w:lvl>
+  </w:abstractNum>
+  <w:num w:numId="1" w16cid:durableId="1814784787">
+    <w:abstractNumId w:val="6"/>
+  </w:num>
+  <w:num w:numId="2" w16cid:durableId="927039033">
+    <w:abstractNumId w:val="5"/>
+  </w:num>
+  <w:num w:numId="3" w16cid:durableId="39327572">
+    <w:abstractNumId w:val="2"/>
+  </w:num>
+  <w:num w:numId="4" w16cid:durableId="700865118">
+    <w:abstractNumId w:val="1"/>
+  </w:num>
+  <w:num w:numId="5" w16cid:durableId="1263487606">
+    <w:abstractNumId w:val="0"/>
+  </w:num>
+  <w:num w:numId="6" w16cid:durableId="1080953109">
+    <w:abstractNumId w:val="4"/>
+  </w:num>
+  <w:num w:numId="7" w16cid:durableId="240606796">
+    <w:abstractNumId w:val="3"/>
+  </w:num>
+</w:numbering>
+</file>
+
 <file path=word/styles.xml><?xml version="1.0" encoding="utf-8"?>
-<w:styles xmlns:mc="http://schemas.openxmlformats.org/markup-compatibility/2006" xmlns:r="http://schemas.openxmlformats.org/officeDocument/2006/relationships" xmlns:w="http://schemas.openxmlformats.org/wordprocessingml/2006/main" xmlns:w14="http://schemas.microsoft.com/office/word/2010/wordml" xmlns:w15="http://schemas.microsoft.com/office/word/2012/wordml" xmlns:w16cex="http://schemas.microsoft.com/office/word/2018/wordml/cex" xmlns:w16cid="http://schemas.microsoft.com/office/word/2016/wordml/cid" xmlns:w16="http://schemas.microsoft.com/office/word/2018/wordml" xmlns:w16sdtdh="http://schemas.microsoft.com/office/word/2020/wordml/sdtdatahash" xmlns:w16se="http://schemas.microsoft.com/office/word/2015/wordml/symex" mc:Ignorable="w14 w15 w16se w16cid w16 w16cex w16sdtdh">
+<w:styles xmlns:mc="http://schemas.openxmlformats.org/markup-compatibility/2006" xmlns:r="http://schemas.openxmlformats.org/officeDocument/2006/relationships" xmlns:w="http://schemas.openxmlformats.org/wordprocessingml/2006/main" xmlns:w14="http://schemas.microsoft.com/office/word/2010/wordml" xmlns:w15="http://schemas.microsoft.com/office/word/2012/wordml" xmlns:w16cex="http://schemas.microsoft.com/office/word/2018/wordml/cex" xmlns:w16cid="http://schemas.microsoft.com/office/word/2016/wordml/cid" xmlns:w16="http://schemas.microsoft.com/office/word/2018/wordml" xmlns:w16du="http://schemas.microsoft.com/office/word/2023/wordml/word16du" xmlns:w16sdtdh="http://schemas.microsoft.com/office/word/2020/wordml/sdtdatahash" xmlns:w16sdtfl="http://schemas.microsoft.com/office/word/2024/wordml/sdtformatlock" xmlns:w16se="http://schemas.microsoft.com/office/word/2015/wordml/symex" mc:Ignorable="w14 w15 w16se w16cid w16 w16cex w16sdtdh w16sdtfl w16du">
   <w:docDefaults>
     <w:rPrDefault>
       <w:rPr>
@@ -563,6 +2141,7 @@
   <w:style w:type="paragraph" w:default="1" w:styleId="Normal">
     <w:name w:val="Normal"/>
     <w:qFormat/>
+    <w:rsid w:val="00DA6C9B"/>
   </w:style>
   <w:style w:type="paragraph" w:styleId="Heading1">
     <w:name w:val="heading 1"/>
@@ -766,7 +2345,6 @@
   <w:style w:type="character" w:default="1" w:styleId="DefaultParagraphFont">
     <w:name w:val="Default Paragraph Font"/>
     <w:uiPriority w:val="1"/>
-    <w:semiHidden/>
     <w:unhideWhenUsed/>
   </w:style>
   <w:style w:type="table" w:default="1" w:styleId="TableNormal">
@@ -1078,6 +2656,29 @@
       <w:smallCaps/>
       <w:color w:val="0F4761" w:themeColor="accent1" w:themeShade="BF"/>
       <w:spacing w:val="5"/>
+    </w:rPr>
+  </w:style>
+  <w:style w:type="character" w:styleId="Hyperlink">
+    <w:name w:val="Hyperlink"/>
+    <w:basedOn w:val="DefaultParagraphFont"/>
+    <w:uiPriority w:val="99"/>
+    <w:unhideWhenUsed/>
+    <w:rsid w:val="00294F6F"/>
+    <w:rPr>
+      <w:color w:val="467886" w:themeColor="hyperlink"/>
+      <w:u w:val="single"/>
+    </w:rPr>
+  </w:style>
+  <w:style w:type="character" w:styleId="UnresolvedMention">
+    <w:name w:val="Unresolved Mention"/>
+    <w:basedOn w:val="DefaultParagraphFont"/>
+    <w:uiPriority w:val="99"/>
+    <w:semiHidden/>
+    <w:unhideWhenUsed/>
+    <w:rsid w:val="00294F6F"/>
+    <w:rPr>
+      <w:color w:val="605E5C"/>
+      <w:shd w:val="clear" w:color="auto" w:fill="E1DFDD"/>
     </w:rPr>
   </w:style>
 </w:styles>

</xml_diff>